<commit_message>
Organizacion de letra del documento de respuesta final
</commit_message>
<xml_diff>
--- a/Documentación/Respuestas del final.docx
+++ b/Documentación/Respuestas del final.docx
@@ -25,51 +25,97 @@
     <w:p/>
     <w:p/>
     <w:p>
-      <w:r>
+      <w:pPr>
+        <w:rPr>
+          <w:rFonts w:ascii="Arial" w:hAnsi="Arial" w:cs="Arial"/>
+        </w:rPr>
+      </w:pPr>
+      <w:r>
+        <w:rPr>
+          <w:rFonts w:ascii="Arial" w:hAnsi="Arial" w:cs="Arial"/>
+        </w:rPr>
         <w:t xml:space="preserve">Pienso que poseo la actitud que persiguen en JUJU, ya que los desafíos siempre han sido un componente esencial de mi desarrollo personal y laboral. Cuando me topo con algo que desconozco, en vez de detenerme, me impulsa a adquirir conocimientos y descubrir soluciones. En mi trayectoria como líder de proyectos y trabajando en desarrollo </w:t>
       </w:r>
       <w:proofErr w:type="spellStart"/>
       <w:r>
+        <w:rPr>
+          <w:rFonts w:ascii="Arial" w:hAnsi="Arial" w:cs="Arial"/>
+        </w:rPr>
         <w:t>backend</w:t>
       </w:r>
       <w:proofErr w:type="spellEnd"/>
       <w:r>
+        <w:rPr>
+          <w:rFonts w:ascii="Arial" w:hAnsi="Arial" w:cs="Arial"/>
+        </w:rPr>
         <w:t xml:space="preserve"> y </w:t>
       </w:r>
       <w:proofErr w:type="spellStart"/>
       <w:r>
+        <w:rPr>
+          <w:rFonts w:ascii="Arial" w:hAnsi="Arial" w:cs="Arial"/>
+        </w:rPr>
         <w:t>frontend</w:t>
       </w:r>
       <w:proofErr w:type="spellEnd"/>
       <w:r>
+        <w:rPr>
+          <w:rFonts w:ascii="Arial" w:hAnsi="Arial" w:cs="Arial"/>
+        </w:rPr>
         <w:t>, he enfrentado dificultades complejas. A pesar de que no siempre he obtenido todas las soluciones desde el comienzo, siempre he hallado el método para alcanzar las metas.</w:t>
       </w:r>
     </w:p>
     <w:p>
-      <w:r>
+      <w:pPr>
+        <w:rPr>
+          <w:rFonts w:ascii="Arial" w:hAnsi="Arial" w:cs="Arial"/>
+        </w:rPr>
+      </w:pPr>
+      <w:r>
+        <w:rPr>
+          <w:rFonts w:ascii="Arial" w:hAnsi="Arial" w:cs="Arial"/>
+        </w:rPr>
         <w:t xml:space="preserve">Me gusta pensar que no busco excusas, sino caminos. Si no sé cómo hacer algo, investigo, pido ayuda si es necesario, y pruebo hasta que encuentro la mejor solución. Esto lo he aplicado tanto en proyectos con Angular y Spring </w:t>
       </w:r>
       <w:proofErr w:type="spellStart"/>
       <w:r>
+        <w:rPr>
+          <w:rFonts w:ascii="Arial" w:hAnsi="Arial" w:cs="Arial"/>
+        </w:rPr>
         <w:t>Boot</w:t>
       </w:r>
       <w:proofErr w:type="spellEnd"/>
       <w:r>
+        <w:rPr>
+          <w:rFonts w:ascii="Arial" w:hAnsi="Arial" w:cs="Arial"/>
+        </w:rPr>
         <w:t xml:space="preserve"> como ahora que estoy explorando más a fondo Node.js y Angular 19.1.5. La tecnología cambia rápido, y adaptarme a eso es algo que disfruto.</w:t>
       </w:r>
     </w:p>
     <w:p>
-      <w:r>
+      <w:pPr>
+        <w:rPr>
+          <w:rFonts w:ascii="Arial" w:hAnsi="Arial" w:cs="Arial"/>
+        </w:rPr>
+      </w:pPr>
+      <w:r>
+        <w:rPr>
+          <w:rFonts w:ascii="Arial" w:hAnsi="Arial" w:cs="Arial"/>
+        </w:rPr>
         <w:t>Soy una persona que no se rinde fácilmente</w:t>
       </w:r>
       <w:r>
         <w:rPr>
+          <w:rFonts w:ascii="Arial" w:hAnsi="Arial" w:cs="Arial"/>
           <w:b/>
           <w:bCs/>
         </w:rPr>
         <w:t xml:space="preserve">, </w:t>
       </w:r>
       <w:r>
+        <w:rPr>
+          <w:rFonts w:ascii="Arial" w:hAnsi="Arial" w:cs="Arial"/>
+        </w:rPr>
         <w:t>que percibe cada desafío como una oportunidad para evolucionar y perfeccionar. Estoy seguro de que en JUJU puedo contribuir con esta mentalidad y simultáneamente continuar potenciando mi potencial en un equipo que tiene la misma pasión por los retos.</w:t>
       </w:r>
     </w:p>
@@ -123,47 +169,21 @@
     </w:p>
     <w:p>
       <w:pPr>
-        <w:pStyle w:val="Prrafodelista"/>
         <w:spacing w:after="0" w:line="276" w:lineRule="auto"/>
-        <w:jc w:val="both"/>
-        <w:rPr>
-          <w:rFonts w:ascii="Arial" w:hAnsi="Arial" w:cs="Arial"/>
-        </w:rPr>
-      </w:pPr>
-      <w:r>
-        <w:rPr>
-          <w:rFonts w:ascii="Arial" w:hAnsi="Arial" w:cs="Arial"/>
-        </w:rPr>
-        <w:t xml:space="preserve">Estos ejercicios me ayudaron a </w:t>
-      </w:r>
-      <w:r>
-        <w:rPr>
-          <w:rFonts w:ascii="Arial" w:hAnsi="Arial" w:cs="Arial"/>
-          <w:b/>
-          <w:bCs/>
-        </w:rPr>
-        <w:t>aprender muchas cosas nuevas y reforzar conocimientos previos</w:t>
-      </w:r>
-      <w:r>
-        <w:rPr>
-          <w:rFonts w:ascii="Arial" w:hAnsi="Arial" w:cs="Arial"/>
-        </w:rPr>
-        <w:t xml:space="preserve">. Me gustó especialmente trabajar en la </w:t>
-      </w:r>
-      <w:r>
-        <w:rPr>
-          <w:rFonts w:ascii="Arial" w:hAnsi="Arial" w:cs="Arial"/>
-          <w:b/>
-          <w:bCs/>
-        </w:rPr>
-        <w:t xml:space="preserve">documentación de los </w:t>
+        <w:rPr>
+          <w:rFonts w:ascii="Arial" w:hAnsi="Arial" w:cs="Arial"/>
+        </w:rPr>
+      </w:pPr>
+      <w:r>
+        <w:rPr>
+          <w:rFonts w:ascii="Arial" w:hAnsi="Arial" w:cs="Arial"/>
+        </w:rPr>
+        <w:t xml:space="preserve">Estos ejercicios me ayudaron a aprender muchas cosas nuevas y reforzar conocimientos previos. Me gustó especialmente trabajar en la documentación de los </w:t>
       </w:r>
       <w:proofErr w:type="spellStart"/>
       <w:r>
         <w:rPr>
           <w:rFonts w:ascii="Arial" w:hAnsi="Arial" w:cs="Arial"/>
-          <w:b/>
-          <w:bCs/>
         </w:rPr>
         <w:t>endpoints</w:t>
       </w:r>
@@ -172,135 +192,29 @@
         <w:rPr>
           <w:rFonts w:ascii="Arial" w:hAnsi="Arial" w:cs="Arial"/>
         </w:rPr>
-        <w:t xml:space="preserve">, ya que era algo que no había implementado antes. Además, </w:t>
-      </w:r>
-      <w:r>
-        <w:rPr>
-          <w:rFonts w:ascii="Arial" w:hAnsi="Arial" w:cs="Arial"/>
-          <w:b/>
-          <w:bCs/>
-        </w:rPr>
-        <w:t>descubrí nuevas funcionalidades en Angular</w:t>
-      </w:r>
-      <w:r>
-        <w:rPr>
-          <w:rFonts w:ascii="Arial" w:hAnsi="Arial" w:cs="Arial"/>
-        </w:rPr>
-        <w:t xml:space="preserve"> que desconocía y, para entenderlas mejor, </w:t>
-      </w:r>
-      <w:r>
-        <w:rPr>
-          <w:rFonts w:ascii="Arial" w:hAnsi="Arial" w:cs="Arial"/>
-          <w:b/>
-          <w:bCs/>
-        </w:rPr>
-        <w:t>investigué bastante y experimenté por mi cuenta</w:t>
-      </w:r>
-      <w:r>
-        <w:rPr>
-          <w:rFonts w:ascii="Arial" w:hAnsi="Arial" w:cs="Arial"/>
-        </w:rPr>
-        <w:t xml:space="preserve">. También aprendí a </w:t>
-      </w:r>
-      <w:r>
-        <w:rPr>
-          <w:rFonts w:ascii="Arial" w:hAnsi="Arial" w:cs="Arial"/>
-          <w:b/>
-          <w:bCs/>
-        </w:rPr>
-        <w:t>utilizar de forma más eficiente las herramientas para crear diagramas</w:t>
-      </w:r>
-      <w:r>
-        <w:rPr>
-          <w:rFonts w:ascii="Arial" w:hAnsi="Arial" w:cs="Arial"/>
-        </w:rPr>
-        <w:t>, lo cual facilitó la planificación y organización de los proyectos.</w:t>
+        <w:t>, ya que era algo que no había implementado antes. Además, descubrí nuevas funcionalidades en Angular que desconocía y, para entenderlas mejor, investigué bastante y experimenté por mi cuenta. También aprendí a utilizar de forma más eficiente las herramientas para crear diagramas, lo cual facilitó la planificación y organización de los proyectos.</w:t>
       </w:r>
     </w:p>
     <w:p>
       <w:pPr>
-        <w:pStyle w:val="Prrafodelista"/>
         <w:spacing w:after="0" w:line="276" w:lineRule="auto"/>
-        <w:jc w:val="both"/>
-        <w:rPr>
-          <w:rFonts w:ascii="Arial" w:hAnsi="Arial" w:cs="Arial"/>
-        </w:rPr>
-      </w:pPr>
-      <w:r>
-        <w:rPr>
-          <w:rFonts w:ascii="Arial" w:hAnsi="Arial" w:cs="Arial"/>
-        </w:rPr>
-        <w:t xml:space="preserve">Uno de los mayores desafíos fue </w:t>
-      </w:r>
-      <w:r>
-        <w:rPr>
-          <w:rFonts w:ascii="Arial" w:hAnsi="Arial" w:cs="Arial"/>
-          <w:b/>
-          <w:bCs/>
-        </w:rPr>
-        <w:t>cubrir todos los requisitos del proyecto</w:t>
-      </w:r>
-      <w:r>
-        <w:rPr>
-          <w:rFonts w:ascii="Arial" w:hAnsi="Arial" w:cs="Arial"/>
-        </w:rPr>
-        <w:t xml:space="preserve">, especialmente al trabajar con </w:t>
-      </w:r>
-      <w:r>
-        <w:rPr>
-          <w:rFonts w:ascii="Arial" w:hAnsi="Arial" w:cs="Arial"/>
-          <w:b/>
-          <w:bCs/>
-        </w:rPr>
-        <w:t>nuevas versiones de Angular</w:t>
-      </w:r>
-      <w:r>
-        <w:rPr>
-          <w:rFonts w:ascii="Arial" w:hAnsi="Arial" w:cs="Arial"/>
-        </w:rPr>
-        <w:t xml:space="preserve">, que requerían adaptaciones y ajustes. Sin embargo, esto me permitió </w:t>
-      </w:r>
-      <w:r>
-        <w:rPr>
-          <w:rFonts w:ascii="Arial" w:hAnsi="Arial" w:cs="Arial"/>
-          <w:b/>
-          <w:bCs/>
-        </w:rPr>
-        <w:t>mejorar en la organización de los proyectos</w:t>
-      </w:r>
-      <w:r>
-        <w:rPr>
-          <w:rFonts w:ascii="Arial" w:hAnsi="Arial" w:cs="Arial"/>
-        </w:rPr>
-        <w:t xml:space="preserve"> y optimizar la estructura del código. También </w:t>
-      </w:r>
-      <w:r>
-        <w:rPr>
-          <w:rFonts w:ascii="Arial" w:hAnsi="Arial" w:cs="Arial"/>
-          <w:b/>
-          <w:bCs/>
-        </w:rPr>
-        <w:t>perfeccioné el uso de pruebas unitarias</w:t>
-      </w:r>
-      <w:r>
-        <w:rPr>
-          <w:rFonts w:ascii="Arial" w:hAnsi="Arial" w:cs="Arial"/>
-        </w:rPr>
-        <w:t xml:space="preserve"> y empecé a </w:t>
-      </w:r>
-      <w:r>
-        <w:rPr>
-          <w:rFonts w:ascii="Arial" w:hAnsi="Arial" w:cs="Arial"/>
-          <w:b/>
-          <w:bCs/>
-        </w:rPr>
-        <w:t>aplicar patrones de diseño</w:t>
-      </w:r>
-      <w:r>
-        <w:rPr>
-          <w:rFonts w:ascii="Arial" w:hAnsi="Arial" w:cs="Arial"/>
-        </w:rPr>
-        <w:t xml:space="preserve"> que ayudan a crear sistemas más sostenibles y escalables, logrando así cumplir con los objetivos principales.</w:t>
+        <w:rPr>
+          <w:rFonts w:ascii="Arial" w:hAnsi="Arial" w:cs="Arial"/>
+        </w:rPr>
+      </w:pPr>
+    </w:p>
+    <w:p>
+      <w:pPr>
+        <w:spacing w:after="0" w:line="276" w:lineRule="auto"/>
+        <w:rPr>
+          <w:rFonts w:ascii="Arial" w:hAnsi="Arial" w:cs="Arial"/>
+        </w:rPr>
+      </w:pPr>
+      <w:r>
+        <w:rPr>
+          <w:rFonts w:ascii="Arial" w:hAnsi="Arial" w:cs="Arial"/>
+        </w:rPr>
+        <w:t>Uno de los mayores desafíos fue cubrir todos los requisitos del proyecto, especialmente al trabajar con nuevas versiones de Angular, que requerían adaptaciones y ajustes. Sin embargo, esto me permitió mejorar en la organización de los proyectos y optimizar la estructura del código. También perfeccioné el uso de pruebas unitarias y empecé a aplicar patrones de diseño que ayudan a crear sistemas más sostenibles y escalables, logrando así cumplir con los objetivos principales.</w:t>
       </w:r>
     </w:p>
     <w:p>
@@ -1145,6 +1059,7 @@
   <w:style w:type="character" w:default="1" w:styleId="Fuentedeprrafopredeter">
     <w:name w:val="Default Paragraph Font"/>
     <w:uiPriority w:val="1"/>
+    <w:semiHidden/>
     <w:unhideWhenUsed/>
   </w:style>
   <w:style w:type="table" w:default="1" w:styleId="Tablanormal">

</xml_diff>